<commit_message>
modif rendu, manque la derniere partie compiler et executer le code
</commit_message>
<xml_diff>
--- a/rendu/rendu .docx
+++ b/rendu/rendu .docx
@@ -776,7 +776,7 @@
                 </w:rPr>
                 <w:fldChar w:fldCharType="separate"/>
               </w:r>
-              <w:hyperlink w:anchor="_Toc165211437" w:history="1">
+              <w:hyperlink w:anchor="_Toc165212614" w:history="1">
                 <w:r>
                   <w:rPr>
                     <w:rStyle w:val="Lienhypertexte"/>
@@ -803,7 +803,7 @@
                     <w:noProof/>
                     <w:webHidden/>
                   </w:rPr>
-                  <w:instrText xml:space="preserve"> PAGEREF _Toc165211437 \h </w:instrText>
+                  <w:instrText xml:space="preserve"> PAGEREF _Toc165212614 \h </w:instrText>
                 </w:r>
                 <w:r>
                   <w:rPr>
@@ -851,7 +851,7 @@
                   <w14:ligatures w14:val="standardContextual"/>
                 </w:rPr>
               </w:pPr>
-              <w:hyperlink w:anchor="_Toc165211438" w:history="1">
+              <w:hyperlink w:anchor="_Toc165212615" w:history="1">
                 <w:r>
                   <w:rPr>
                     <w:rStyle w:val="Lienhypertexte"/>
@@ -878,7 +878,7 @@
                     <w:noProof/>
                     <w:webHidden/>
                   </w:rPr>
-                  <w:instrText xml:space="preserve"> PAGEREF _Toc165211438 \h </w:instrText>
+                  <w:instrText xml:space="preserve"> PAGEREF _Toc165212615 \h </w:instrText>
                 </w:r>
                 <w:r>
                   <w:rPr>
@@ -926,7 +926,7 @@
                   <w14:ligatures w14:val="standardContextual"/>
                 </w:rPr>
               </w:pPr>
-              <w:hyperlink w:anchor="_Toc165211439" w:history="1">
+              <w:hyperlink w:anchor="_Toc165212616" w:history="1">
                 <w:r>
                   <w:rPr>
                     <w:rStyle w:val="Lienhypertexte"/>
@@ -953,7 +953,7 @@
                     <w:noProof/>
                     <w:webHidden/>
                   </w:rPr>
-                  <w:instrText xml:space="preserve"> PAGEREF _Toc165211439 \h </w:instrText>
+                  <w:instrText xml:space="preserve"> PAGEREF _Toc165212616 \h </w:instrText>
                 </w:r>
                 <w:r>
                   <w:rPr>
@@ -1001,7 +1001,7 @@
                   <w14:ligatures w14:val="standardContextual"/>
                 </w:rPr>
               </w:pPr>
-              <w:hyperlink w:anchor="_Toc165211440" w:history="1">
+              <w:hyperlink w:anchor="_Toc165212617" w:history="1">
                 <w:r>
                   <w:rPr>
                     <w:rStyle w:val="Lienhypertexte"/>
@@ -1028,7 +1028,7 @@
                     <w:noProof/>
                     <w:webHidden/>
                   </w:rPr>
-                  <w:instrText xml:space="preserve"> PAGEREF _Toc165211440 \h </w:instrText>
+                  <w:instrText xml:space="preserve"> PAGEREF _Toc165212617 \h </w:instrText>
                 </w:r>
                 <w:r>
                   <w:rPr>
@@ -1076,7 +1076,7 @@
                   <w14:ligatures w14:val="standardContextual"/>
                 </w:rPr>
               </w:pPr>
-              <w:hyperlink w:anchor="_Toc165211441" w:history="1">
+              <w:hyperlink w:anchor="_Toc165212618" w:history="1">
                 <w:r>
                   <w:rPr>
                     <w:rStyle w:val="Lienhypertexte"/>
@@ -1103,7 +1103,7 @@
                     <w:noProof/>
                     <w:webHidden/>
                   </w:rPr>
-                  <w:instrText xml:space="preserve"> PAGEREF _Toc165211441 \h </w:instrText>
+                  <w:instrText xml:space="preserve"> PAGEREF _Toc165212618 \h </w:instrText>
                 </w:r>
                 <w:r>
                   <w:rPr>
@@ -1151,7 +1151,7 @@
                   <w14:ligatures w14:val="standardContextual"/>
                 </w:rPr>
               </w:pPr>
-              <w:hyperlink w:anchor="_Toc165211442" w:history="1">
+              <w:hyperlink w:anchor="_Toc165212619" w:history="1">
                 <w:r>
                   <w:rPr>
                     <w:rStyle w:val="Lienhypertexte"/>
@@ -1178,7 +1178,7 @@
                     <w:noProof/>
                     <w:webHidden/>
                   </w:rPr>
-                  <w:instrText xml:space="preserve"> PAGEREF _Toc165211442 \h </w:instrText>
+                  <w:instrText xml:space="preserve"> PAGEREF _Toc165212619 \h </w:instrText>
                 </w:r>
                 <w:r>
                   <w:rPr>
@@ -1226,7 +1226,7 @@
                   <w14:ligatures w14:val="standardContextual"/>
                 </w:rPr>
               </w:pPr>
-              <w:hyperlink w:anchor="_Toc165211443" w:history="1">
+              <w:hyperlink w:anchor="_Toc165212620" w:history="1">
                 <w:r>
                   <w:rPr>
                     <w:rStyle w:val="Lienhypertexte"/>
@@ -1253,7 +1253,7 @@
                     <w:noProof/>
                     <w:webHidden/>
                   </w:rPr>
-                  <w:instrText xml:space="preserve"> PAGEREF _Toc165211443 \h </w:instrText>
+                  <w:instrText xml:space="preserve"> PAGEREF _Toc165212620 \h </w:instrText>
                 </w:r>
                 <w:r>
                   <w:rPr>
@@ -1301,7 +1301,7 @@
                   <w14:ligatures w14:val="standardContextual"/>
                 </w:rPr>
               </w:pPr>
-              <w:hyperlink w:anchor="_Toc165211444" w:history="1">
+              <w:hyperlink w:anchor="_Toc165212621" w:history="1">
                 <w:r>
                   <w:rPr>
                     <w:rStyle w:val="Lienhypertexte"/>
@@ -1328,7 +1328,82 @@
                     <w:noProof/>
                     <w:webHidden/>
                   </w:rPr>
-                  <w:instrText xml:space="preserve"> PAGEREF _Toc165211444 \h </w:instrText>
+                  <w:instrText xml:space="preserve"> PAGEREF _Toc165212621 \h </w:instrText>
+                </w:r>
+                <w:r>
+                  <w:rPr>
+                    <w:noProof/>
+                    <w:webHidden/>
+                  </w:rPr>
+                </w:r>
+                <w:r>
+                  <w:rPr>
+                    <w:noProof/>
+                    <w:webHidden/>
+                  </w:rPr>
+                  <w:fldChar w:fldCharType="separate"/>
+                </w:r>
+                <w:r>
+                  <w:rPr>
+                    <w:noProof/>
+                    <w:webHidden/>
+                  </w:rPr>
+                  <w:t>5</w:t>
+                </w:r>
+                <w:r>
+                  <w:rPr>
+                    <w:noProof/>
+                    <w:webHidden/>
+                  </w:rPr>
+                  <w:fldChar w:fldCharType="end"/>
+                </w:r>
+              </w:hyperlink>
+            </w:p>
+            <w:p>
+              <w:pPr>
+                <w:pStyle w:val="TM1"/>
+                <w:tabs>
+                  <w:tab w:val="right" w:leader="dot" w:pos="9062"/>
+                </w:tabs>
+                <w:rPr>
+                  <w:b w:val="0"/>
+                  <w:bCs w:val="0"/>
+                  <w:noProof/>
+                  <w:kern w:val="2"/>
+                  <w:sz w:val="24"/>
+                  <w:szCs w:val="24"/>
+                  <w:lang w:eastAsia="fr-FR"/>
+                  <w14:ligatures w14:val="standardContextual"/>
+                </w:rPr>
+              </w:pPr>
+              <w:hyperlink w:anchor="_Toc165212622" w:history="1">
+                <w:r>
+                  <w:rPr>
+                    <w:rStyle w:val="Lienhypertexte"/>
+                    <w:noProof/>
+                  </w:rPr>
+                  <w:t>Comment compiler et exécuter le code ?</w:t>
+                </w:r>
+                <w:r>
+                  <w:rPr>
+                    <w:noProof/>
+                    <w:webHidden/>
+                  </w:rPr>
+                  <w:tab/>
+                </w:r>
+                <w:r>
+                  <w:rPr>
+                    <w:noProof/>
+                    <w:webHidden/>
+                  </w:rPr>
+                  <w:fldChar w:fldCharType="begin"/>
+                </w:r>
+                <w:r>
+                  <w:rPr>
+                    <w:noProof/>
+                    <w:webHidden/>
+                  </w:rPr>
+                  <w:instrText xml:space="preserve"> PAGEREF _Toc165212622 \h </w:instrText>
                 </w:r>
                 <w:r>
                   <w:rPr>
@@ -1380,7 +1455,7 @@
           <w:pPr>
             <w:pStyle w:val="Titre1"/>
           </w:pPr>
-          <w:bookmarkStart w:id="0" w:name="_Toc165211437"/>
+          <w:bookmarkStart w:id="0" w:name="_Toc165212614"/>
           <w:r>
             <w:lastRenderedPageBreak/>
             <w:t>PROTOCOLE DE COMMUNICATION</w:t>
@@ -1398,7 +1473,7 @@
       <w:pPr>
         <w:pStyle w:val="Titre2"/>
       </w:pPr>
-      <w:bookmarkStart w:id="1" w:name="_Toc165211438"/>
+      <w:bookmarkStart w:id="1" w:name="_Toc165212615"/>
       <w:r>
         <w:t>Diagramme de séquence</w:t>
       </w:r>
@@ -1480,7 +1555,7 @@
         <w:lastRenderedPageBreak/>
         <w:t xml:space="preserve"> </w:t>
       </w:r>
-      <w:bookmarkStart w:id="2" w:name="_Toc165211439"/>
+      <w:bookmarkStart w:id="2" w:name="_Toc165212616"/>
       <w:r>
         <w:t xml:space="preserve">Diagramme de séquence </w:t>
       </w:r>
@@ -1567,7 +1642,7 @@
       <w:pPr>
         <w:pStyle w:val="Titre1"/>
       </w:pPr>
-      <w:bookmarkStart w:id="3" w:name="_Toc165211440"/>
+      <w:bookmarkStart w:id="3" w:name="_Toc165212617"/>
       <w:r>
         <w:lastRenderedPageBreak/>
         <w:t>Difficultés rencontrées et solutions apportées</w:t>
@@ -1581,7 +1656,7 @@
       <w:pPr>
         <w:pStyle w:val="Titre2"/>
       </w:pPr>
-      <w:bookmarkStart w:id="4" w:name="_Toc165211441"/>
+      <w:bookmarkStart w:id="4" w:name="_Toc165212618"/>
       <w:r>
         <w:t>Difficultés rencontrées</w:t>
       </w:r>
@@ -1656,7 +1731,7 @@
       <w:pPr>
         <w:pStyle w:val="Titre2"/>
       </w:pPr>
-      <w:bookmarkStart w:id="5" w:name="_Toc165211442"/>
+      <w:bookmarkStart w:id="5" w:name="_Toc165212619"/>
       <w:r>
         <w:t>Difficultés rencontrées et s</w:t>
       </w:r>
@@ -1688,6 +1763,20 @@
       <w:r>
         <w:t>projet, nous avons rencontré des difficultés pour diffuser les messages d'un client à tous les autres. Après avoir revisité nos leçons et mené des recherches approfondies sur Internet, nous avons découvert l'importance d'utiliser des mutex pour garantir une communication efficace et bien structurée.</w:t>
       </w:r>
+    </w:p>
+    <w:p>
+      <w:pPr>
+        <w:ind w:firstLine="0"/>
+        <w:jc w:val="left"/>
+        <w:rPr>
+          <w:rFonts w:asciiTheme="majorHAnsi" w:eastAsiaTheme="majorEastAsia" w:hAnsiTheme="majorHAnsi" w:cstheme="majorBidi"/>
+          <w:b/>
+          <w:bCs/>
+          <w:color w:val="0F4761" w:themeColor="accent1" w:themeShade="BF"/>
+          <w:sz w:val="36"/>
+          <w:szCs w:val="24"/>
+        </w:rPr>
+      </w:pPr>
       <w:r>
         <w:br w:type="page"/>
       </w:r>
@@ -1696,7 +1785,7 @@
       <w:pPr>
         <w:pStyle w:val="Titre1"/>
       </w:pPr>
-      <w:bookmarkStart w:id="6" w:name="_Toc165211443"/>
+      <w:bookmarkStart w:id="6" w:name="_Toc165212620"/>
       <w:r>
         <w:lastRenderedPageBreak/>
         <w:t>Répartition des tâches</w:t>
@@ -1707,7 +1796,7 @@
       <w:pPr>
         <w:pStyle w:val="Titre2"/>
       </w:pPr>
-      <w:bookmarkStart w:id="7" w:name="_Toc165211444"/>
+      <w:bookmarkStart w:id="7" w:name="_Toc165212621"/>
       <w:r>
         <w:t>Tableau de la répartition des tâches</w:t>
       </w:r>
@@ -1953,6 +2042,36 @@
       </w:tr>
     </w:tbl>
     <w:p/>
+    <w:p/>
+    <w:p>
+      <w:pPr>
+        <w:pStyle w:val="Titre1"/>
+      </w:pPr>
+      <w:bookmarkStart w:id="8" w:name="_Toc165212622"/>
+      <w:r>
+        <w:t>Comment compiler et exécuter le code ?</w:t>
+      </w:r>
+      <w:bookmarkEnd w:id="8"/>
+    </w:p>
+    <w:p/>
+    <w:p>
+      <w:pPr>
+        <w:ind w:firstLine="0"/>
+      </w:pPr>
+    </w:p>
+    <w:p>
+      <w:pPr>
+        <w:ind w:firstLine="0"/>
+      </w:pPr>
+      <w:r>
+        <w:t xml:space="preserve">Commande : </w:t>
+      </w:r>
+      <w:proofErr w:type="spellStart"/>
+      <w:r>
+        <w:t>gcc</w:t>
+      </w:r>
+      <w:proofErr w:type="spellEnd"/>
+    </w:p>
     <w:sectPr>
       <w:footerReference w:type="even" r:id="rId16"/>
       <w:footerReference w:type="default" r:id="rId17"/>

</xml_diff>